<commit_message>
Updated notes to avoid confusion
</commit_message>
<xml_diff>
--- a/wk9-MSA/Notes.docx
+++ b/wk9-MSA/Notes.docx
@@ -759,15 +759,7 @@
         </w:numPr>
       </w:pPr>
       <w:r>
-        <w:t>(</w:t>
-      </w:r>
-      <w:proofErr w:type="gramStart"/>
-      <w:r>
-        <w:t>comes</w:t>
-      </w:r>
-      <w:proofErr w:type="gramEnd"/>
-      <w:r>
-        <w:t xml:space="preserve"> built in with K8s)</w:t>
+        <w:t>(comes built in with K8s)</w:t>
       </w:r>
     </w:p>
     <w:p/>
@@ -1402,56 +1394,192 @@
       <w:pPr>
         <w:pStyle w:val="Heading2"/>
       </w:pPr>
-      <w:proofErr w:type="spellStart"/>
       <w:r>
         <w:t>Kubelet</w:t>
       </w:r>
-      <w:proofErr w:type="spellEnd"/>
-    </w:p>
-    <w:p>
-      <w:pPr>
-        <w:pStyle w:val="ListParagraph"/>
-        <w:numPr>
-          <w:ilvl w:val="0"/>
-          <w:numId w:val="1"/>
-        </w:numPr>
-      </w:pPr>
-      <w:r>
-        <w:t>Primary node agent</w:t>
-      </w:r>
-    </w:p>
-    <w:p>
-      <w:pPr>
-        <w:pStyle w:val="ListParagraph"/>
-        <w:numPr>
-          <w:ilvl w:val="0"/>
-          <w:numId w:val="1"/>
-        </w:numPr>
-      </w:pPr>
-      <w:r>
-        <w:t>Registers the node with the master node</w:t>
-      </w:r>
-    </w:p>
-    <w:p>
-      <w:pPr>
-        <w:pStyle w:val="ListParagraph"/>
-        <w:numPr>
-          <w:ilvl w:val="0"/>
-          <w:numId w:val="1"/>
-        </w:numPr>
-      </w:pPr>
-      <w:r>
-        <w:t>Used by master nodes to monitor other nodes</w:t>
+    </w:p>
+    <w:p>
+      <w:pPr>
+        <w:pStyle w:val="ListParagraph"/>
+        <w:numPr>
+          <w:ilvl w:val="0"/>
+          <w:numId w:val="1"/>
+        </w:numPr>
+      </w:pPr>
+      <w:r>
+        <w:t>Every worker node has a kubelet</w:t>
+      </w:r>
+    </w:p>
+    <w:p>
+      <w:pPr>
+        <w:pStyle w:val="ListParagraph"/>
+        <w:numPr>
+          <w:ilvl w:val="0"/>
+          <w:numId w:val="1"/>
+        </w:numPr>
+      </w:pPr>
+      <w:r>
+        <w:t>It is the one responsible for monitoring all the pods of a worker node to ensure everything is fine</w:t>
+      </w:r>
+    </w:p>
+    <w:p>
+      <w:pPr>
+        <w:pStyle w:val="ListParagraph"/>
+        <w:numPr>
+          <w:ilvl w:val="0"/>
+          <w:numId w:val="1"/>
+        </w:numPr>
+      </w:pPr>
+      <w:r>
+        <w:t>They will report back to the master node of everyone’s status</w:t>
+      </w:r>
+    </w:p>
+    <w:p>
+      <w:pPr>
+        <w:pStyle w:val="ListParagraph"/>
+        <w:numPr>
+          <w:ilvl w:val="0"/>
+          <w:numId w:val="1"/>
+        </w:numPr>
+      </w:pPr>
+      <w:r>
+        <w:t>The master node is the one that will dictate if things need to change based on that report</w:t>
+      </w:r>
+    </w:p>
+    <w:p>
+      <w:pPr>
+        <w:pStyle w:val="ListParagraph"/>
+        <w:numPr>
+          <w:ilvl w:val="0"/>
+          <w:numId w:val="1"/>
+        </w:numPr>
+      </w:pPr>
+      <w:r>
+        <w:t>Essentially, it is the delivery man of a worker node to report back to the main base</w:t>
+      </w:r>
+      <w:r>
+        <w:t xml:space="preserve"> (master node)</w:t>
+      </w:r>
+      <w:r>
+        <w:t xml:space="preserve">. </w:t>
       </w:r>
     </w:p>
     <w:p/>
+    <w:p>
+      <w:pPr>
+        <w:pStyle w:val="Heading1"/>
+      </w:pPr>
+      <w:r>
+        <w:t>Some configuration and cool features in K8s</w:t>
+      </w:r>
+    </w:p>
     <w:p/>
     <w:p>
       <w:pPr>
-        <w:pStyle w:val="Heading1"/>
-      </w:pPr>
-      <w:r>
-        <w:t>Some configuration and cool features in K8s</w:t>
+        <w:pStyle w:val="Heading2"/>
+      </w:pPr>
+      <w:r>
+        <w:t>State management</w:t>
+      </w:r>
+    </w:p>
+    <w:p>
+      <w:pPr>
+        <w:pStyle w:val="ListParagraph"/>
+        <w:numPr>
+          <w:ilvl w:val="0"/>
+          <w:numId w:val="1"/>
+        </w:numPr>
+      </w:pPr>
+      <w:r>
+        <w:t>Essentially you have two choices to make of how you want your K8s to operate</w:t>
+      </w:r>
+    </w:p>
+    <w:p>
+      <w:pPr>
+        <w:pStyle w:val="Heading3"/>
+      </w:pPr>
+      <w:r>
+        <w:t>Stateless</w:t>
+      </w:r>
+    </w:p>
+    <w:p>
+      <w:pPr>
+        <w:pStyle w:val="ListParagraph"/>
+        <w:numPr>
+          <w:ilvl w:val="0"/>
+          <w:numId w:val="1"/>
+        </w:numPr>
+      </w:pPr>
+      <w:r>
+        <w:t>Does not rely on earlier requests information to process other requests</w:t>
+      </w:r>
+    </w:p>
+    <w:p>
+      <w:pPr>
+        <w:pStyle w:val="ListParagraph"/>
+        <w:numPr>
+          <w:ilvl w:val="0"/>
+          <w:numId w:val="1"/>
+        </w:numPr>
+      </w:pPr>
+      <w:r>
+        <w:t>Server does not hold request information</w:t>
+      </w:r>
+    </w:p>
+    <w:p>
+      <w:pPr>
+        <w:pStyle w:val="ListParagraph"/>
+        <w:numPr>
+          <w:ilvl w:val="0"/>
+          <w:numId w:val="1"/>
+        </w:numPr>
+      </w:pPr>
+      <w:r>
+        <w:t>Will treat every request like it came from a completely different user</w:t>
+      </w:r>
+    </w:p>
+    <w:p>
+      <w:pPr>
+        <w:pStyle w:val="Heading3"/>
+      </w:pPr>
+      <w:r>
+        <w:t>Stateful</w:t>
+      </w:r>
+    </w:p>
+    <w:p>
+      <w:pPr>
+        <w:pStyle w:val="ListParagraph"/>
+        <w:numPr>
+          <w:ilvl w:val="0"/>
+          <w:numId w:val="1"/>
+        </w:numPr>
+      </w:pPr>
+      <w:r>
+        <w:t>Request based on the information related with each request</w:t>
+      </w:r>
+    </w:p>
+    <w:p>
+      <w:pPr>
+        <w:pStyle w:val="ListParagraph"/>
+        <w:numPr>
+          <w:ilvl w:val="0"/>
+          <w:numId w:val="1"/>
+        </w:numPr>
+      </w:pPr>
+      <w:r>
+        <w:t>Information is stored from earlier requests</w:t>
+      </w:r>
+    </w:p>
+    <w:p>
+      <w:pPr>
+        <w:pStyle w:val="ListParagraph"/>
+        <w:numPr>
+          <w:ilvl w:val="0"/>
+          <w:numId w:val="1"/>
+        </w:numPr>
+      </w:pPr>
+      <w:r>
+        <w:t>Same server must be used to process all the request from the same user</w:t>
       </w:r>
     </w:p>
     <w:p/>
@@ -1460,115 +1588,7 @@
         <w:pStyle w:val="Heading2"/>
       </w:pPr>
       <w:r>
-        <w:t>State management</w:t>
-      </w:r>
-    </w:p>
-    <w:p>
-      <w:pPr>
-        <w:pStyle w:val="ListParagraph"/>
-        <w:numPr>
-          <w:ilvl w:val="0"/>
-          <w:numId w:val="1"/>
-        </w:numPr>
-      </w:pPr>
-      <w:r>
-        <w:t>Essentially you have two choices to make of how you want your K8s to operate</w:t>
-      </w:r>
-    </w:p>
-    <w:p>
-      <w:pPr>
-        <w:pStyle w:val="Heading3"/>
-      </w:pPr>
-      <w:r>
-        <w:t>Stateless</w:t>
-      </w:r>
-    </w:p>
-    <w:p>
-      <w:pPr>
-        <w:pStyle w:val="ListParagraph"/>
-        <w:numPr>
-          <w:ilvl w:val="0"/>
-          <w:numId w:val="1"/>
-        </w:numPr>
-      </w:pPr>
-      <w:r>
-        <w:t>Does not rely on earlier requests information to process other requests</w:t>
-      </w:r>
-    </w:p>
-    <w:p>
-      <w:pPr>
-        <w:pStyle w:val="ListParagraph"/>
-        <w:numPr>
-          <w:ilvl w:val="0"/>
-          <w:numId w:val="1"/>
-        </w:numPr>
-      </w:pPr>
-      <w:r>
-        <w:t>Server does not hold request information</w:t>
-      </w:r>
-    </w:p>
-    <w:p>
-      <w:pPr>
-        <w:pStyle w:val="ListParagraph"/>
-        <w:numPr>
-          <w:ilvl w:val="0"/>
-          <w:numId w:val="1"/>
-        </w:numPr>
-      </w:pPr>
-      <w:r>
-        <w:t>Will treat every request like it came from a completely different user</w:t>
-      </w:r>
-    </w:p>
-    <w:p>
-      <w:pPr>
-        <w:pStyle w:val="Heading3"/>
-      </w:pPr>
-      <w:r>
-        <w:t>Stateful</w:t>
-      </w:r>
-    </w:p>
-    <w:p>
-      <w:pPr>
-        <w:pStyle w:val="ListParagraph"/>
-        <w:numPr>
-          <w:ilvl w:val="0"/>
-          <w:numId w:val="1"/>
-        </w:numPr>
-      </w:pPr>
-      <w:r>
-        <w:t>Request based on the information related with each request</w:t>
-      </w:r>
-    </w:p>
-    <w:p>
-      <w:pPr>
-        <w:pStyle w:val="ListParagraph"/>
-        <w:numPr>
-          <w:ilvl w:val="0"/>
-          <w:numId w:val="1"/>
-        </w:numPr>
-      </w:pPr>
-      <w:r>
-        <w:t>Information is stored from earlier requests</w:t>
-      </w:r>
-    </w:p>
-    <w:p>
-      <w:pPr>
-        <w:pStyle w:val="ListParagraph"/>
-        <w:numPr>
-          <w:ilvl w:val="0"/>
-          <w:numId w:val="1"/>
-        </w:numPr>
-      </w:pPr>
-      <w:r>
-        <w:t>Same server must be used to process all the request from the same user</w:t>
-      </w:r>
-    </w:p>
-    <w:p/>
-    <w:p>
-      <w:pPr>
-        <w:pStyle w:val="Heading2"/>
-      </w:pPr>
-      <w:r>
+        <w:lastRenderedPageBreak/>
         <w:t>Secret Management</w:t>
       </w:r>
     </w:p>
@@ -1593,24 +1613,7 @@
         </w:numPr>
       </w:pPr>
       <w:r>
-        <w:lastRenderedPageBreak/>
-        <w:t xml:space="preserve">Like the secrets in </w:t>
-      </w:r>
-      <w:proofErr w:type="spellStart"/>
-      <w:r>
-        <w:t>Github</w:t>
-      </w:r>
-      <w:proofErr w:type="spellEnd"/>
-      <w:r>
-        <w:t xml:space="preserve">, this is the more secure way for you to store sensitive information and just have your </w:t>
-      </w:r>
-      <w:proofErr w:type="spellStart"/>
-      <w:r>
-        <w:t>yaml</w:t>
-      </w:r>
-      <w:proofErr w:type="spellEnd"/>
-      <w:r>
-        <w:t>/config file reference those secrets to get information</w:t>
+        <w:t>Like the secrets in Github, this is the more secure way for you to store sensitive information and just have your yaml/config file reference those secrets to get information</w:t>
       </w:r>
     </w:p>
     <w:p>
@@ -1630,11 +1633,9 @@
         <w:pStyle w:val="ListParagraph"/>
         <w:ind w:left="1440"/>
       </w:pPr>
-      <w:proofErr w:type="spellStart"/>
       <w:r>
         <w:t>ConnectionStrings</w:t>
       </w:r>
-      <w:proofErr w:type="spellEnd"/>
     </w:p>
     <w:p>
       <w:pPr>

</xml_diff>